<commit_message>
se modificaron metodos en vivienda, ubicacion y dispositivo.
</commit_message>
<xml_diff>
--- a/evidencia_cinco/DC-Evidencia-5/Diagrama de clases UML.docx
+++ b/evidencia_cinco/DC-Evidencia-5/Diagrama de clases UML.docx
@@ -30,6 +30,8 @@
         </w:rPr>
         <w:t>Diagrama de clases UML</w:t>
       </w:r>
+      <w:bookmarkStart w:id="0" w:name="_GoBack"/>
+      <w:bookmarkEnd w:id="0"/>
     </w:p>
     <w:p>
       <w:pPr>
@@ -42,7 +44,6 @@
           <w:color w:val="5B9BD5" w:themeColor="accent5"/>
           <w:sz w:val="36"/>
           <w:szCs w:val="36"/>
-          <w:u w:val="single"/>
           <w:lang w:eastAsia="es-AR"/>
         </w:rPr>
       </w:pPr>
@@ -61,7 +62,7 @@
           <wp:inline distT="0" distB="0" distL="0" distR="0">
             <wp:extent cx="6645910" cy="6645910"/>
             <wp:effectExtent l="0" t="0" r="2540" b="2540"/>
-            <wp:docPr id="2" name="Imagen 2"/>
+            <wp:docPr id="1" name="Imagen 1"/>
             <wp:cNvGraphicFramePr>
               <a:graphicFrameLocks xmlns:a="http://schemas.openxmlformats.org/drawingml/2006/main" noChangeAspect="1"/>
             </wp:cNvGraphicFramePr>
@@ -69,7 +70,7 @@
               <a:graphicData uri="http://schemas.openxmlformats.org/drawingml/2006/picture">
                 <pic:pic xmlns:pic="http://schemas.openxmlformats.org/drawingml/2006/picture">
                   <pic:nvPicPr>
-                    <pic:cNvPr id="2" name="diagrama de clases.jpg"/>
+                    <pic:cNvPr id="1" name="diagrama de clases.jpg"/>
                     <pic:cNvPicPr/>
                   </pic:nvPicPr>
                   <pic:blipFill>
@@ -169,8 +170,6 @@
         </w:rPr>
         <w:t>diseño UML (clases y relaciones)</w:t>
       </w:r>
-      <w:bookmarkStart w:id="0" w:name="_GoBack"/>
-      <w:bookmarkEnd w:id="0"/>
     </w:p>
     <w:p>
       <w:pPr>
@@ -1165,13 +1164,7 @@
         <w:rPr>
           <w:rStyle w:val="Textoennegrita"/>
         </w:rPr>
-        <w:t>sociación simple</w:t>
-      </w:r>
-      <w:r>
-        <w:rPr>
-          <w:rStyle w:val="Textoennegrita"/>
-        </w:rPr>
-        <w:t xml:space="preserve">: </w:t>
+        <w:t xml:space="preserve">sociación simple: </w:t>
       </w:r>
       <w:r>
         <w:t xml:space="preserve">Una </w:t>
@@ -1184,19 +1177,7 @@
         <w:t>ubicación</w:t>
       </w:r>
       <w:r>
-        <w:t xml:space="preserve"> existe sin necesidad de una automatización.</w:t>
-      </w:r>
-      <w:r>
-        <w:t xml:space="preserve"> </w:t>
-      </w:r>
-      <w:r>
-        <w:t xml:space="preserve">Una automatización puede </w:t>
-      </w:r>
-      <w:r>
-        <w:t>ejecutarse en</w:t>
-      </w:r>
-      <w:r>
-        <w:t xml:space="preserve"> varias ubicaciones distintas.</w:t>
+        <w:t xml:space="preserve"> existe sin necesidad de una automatización. Una automatización puede ejecutarse en varias ubicaciones distintas.</w:t>
       </w:r>
     </w:p>
     <w:p>
@@ -1241,6 +1222,7 @@
         </w:rPr>
         <w:t xml:space="preserve">– </w:t>
       </w:r>
+      <w:proofErr w:type="spellStart"/>
       <w:r>
         <w:rPr>
           <w:rFonts w:ascii="Times New Roman" w:eastAsia="Times New Roman" w:hAnsi="Times New Roman" w:cs="Times New Roman"/>
@@ -1251,6 +1233,7 @@
         </w:rPr>
         <w:t>TipoDispositivo</w:t>
       </w:r>
+      <w:proofErr w:type="spellEnd"/>
     </w:p>
     <w:p>
       <w:pPr>
@@ -1261,19 +1244,7 @@
         <w:rPr>
           <w:rStyle w:val="Textoennegrita"/>
         </w:rPr>
-        <w:t>A</w:t>
-      </w:r>
-      <w:r>
-        <w:rPr>
-          <w:rStyle w:val="Textoennegrita"/>
-        </w:rPr>
-        <w:t>sociación simple</w:t>
-      </w:r>
-      <w:r>
-        <w:rPr>
-          <w:rStyle w:val="Textoennegrita"/>
-        </w:rPr>
-        <w:t>:</w:t>
+        <w:t>Asociación simple:</w:t>
       </w:r>
       <w:r>
         <w:t xml:space="preserve"> Un tipo de dispositivo existe independientemente de la </w:t>
@@ -1286,19 +1257,7 @@
       <w:proofErr w:type="spellEnd"/>
       <w:proofErr w:type="gramEnd"/>
       <w:r>
-        <w:t xml:space="preserve"> automatización puede </w:t>
-      </w:r>
-      <w:r>
-        <w:t>aplicar a</w:t>
-      </w:r>
-      <w:r>
-        <w:t xml:space="preserve"> varios tipos </w:t>
-      </w:r>
-      <w:r>
-        <w:t xml:space="preserve">de dispositivos </w:t>
-      </w:r>
-      <w:r>
-        <w:t>distintos.</w:t>
+        <w:t xml:space="preserve"> automatización puede aplicar a varios tipos de dispositivos distintos.</w:t>
       </w:r>
     </w:p>
     <w:p>
@@ -1539,13 +1498,7 @@
         <w:ind w:left="708"/>
       </w:pPr>
       <w:r>
-        <w:t xml:space="preserve">Sin embargo, es extensible: </w:t>
-      </w:r>
-      <w:r>
-        <w:t xml:space="preserve">a futuro, </w:t>
-      </w:r>
-      <w:r>
-        <w:t xml:space="preserve">podrían definirse clases hijas de </w:t>
+        <w:t xml:space="preserve">Sin embargo, es extensible: a futuro, podrían definirse clases hijas de </w:t>
       </w:r>
       <w:r>
         <w:rPr>
@@ -2039,7 +1992,7 @@
     <w:p>
       <w:r>
         <w:pict>
-          <v:rect id="_x0000_i1028" style="width:0;height:1.5pt" o:hralign="center" o:hrstd="t" o:hr="t" fillcolor="#a0a0a0" stroked="f"/>
+          <v:rect id="_x0000_i1025" style="width:0;height:1.5pt" o:hralign="center" o:hrstd="t" o:hr="t" fillcolor="#a0a0a0" stroked="f"/>
         </w:pict>
       </w:r>
     </w:p>
@@ -5453,7 +5406,7 @@
 </file>
 
 <file path=customXml/itemProps1.xml><?xml version="1.0" encoding="utf-8"?>
-<ds:datastoreItem xmlns:ds="http://schemas.openxmlformats.org/officeDocument/2006/customXml" ds:itemID="{A302C216-8F56-4E33-A3B4-5430091B3127}">
+<ds:datastoreItem xmlns:ds="http://schemas.openxmlformats.org/officeDocument/2006/customXml" ds:itemID="{D2E0B7EB-55FF-47C8-9819-CC9398FE061F}">
   <ds:schemaRefs>
     <ds:schemaRef ds:uri="http://schemas.openxmlformats.org/officeDocument/2006/bibliography"/>
   </ds:schemaRefs>

</xml_diff>